<commit_message>
se modificaron -clientes.txt- y -nombres_nexo.docx-
</commit_message>
<xml_diff>
--- a/nombres_nexo.docx
+++ b/nombres_nexo.docx
@@ -31,7 +31,6 @@
     <w:p>
       <w:pPr>
         <w:rPr>
-          <w:u w:val="single"/>
           <w:lang w:val="es-ES"/>
         </w:rPr>
       </w:pPr>
@@ -43,6 +42,20 @@
         <w:t>Matias</w:t>
       </w:r>
       <w:proofErr w:type="spellEnd"/>
+    </w:p>
+    <w:p>
+      <w:pPr>
+        <w:rPr>
+          <w:u w:val="single"/>
+          <w:lang w:val="es-ES"/>
+        </w:rPr>
+      </w:pPr>
+      <w:r>
+        <w:rPr>
+          <w:lang w:val="es-ES"/>
+        </w:rPr>
+        <w:t>Osvaldo</w:t>
+      </w:r>
     </w:p>
     <w:sectPr>
       <w:pgSz w:w="11906" w:h="16838"/>

</xml_diff>